<commit_message>
adding URLs to word document
</commit_message>
<xml_diff>
--- a/assignment 2c-1.docx
+++ b/assignment 2c-1.docx
@@ -400,14 +400,7 @@
           <w:b/>
           <w:bCs/>
         </w:rPr>
-        <w:t>_v</w:t>
-      </w:r>
-      <w:r>
-        <w:rPr>
-          <w:b/>
-          <w:bCs/>
-        </w:rPr>
-        <w:t>4</w:t>
+        <w:t>_v4</w:t>
       </w:r>
       <w:r>
         <w:rPr>
@@ -540,6 +533,12 @@
         </w:numPr>
       </w:pPr>
       <w:r>
+        <w:rPr>
+          <w:rFonts w:ascii="Apple Color Emoji" w:hAnsi="Apple Color Emoji"/>
+        </w:rPr>
+        <w:t xml:space="preserve">✔️ </w:t>
+      </w:r>
+      <w:r>
         <w:t>ttt</w:t>
       </w:r>
       <w:r>
@@ -567,6 +566,18 @@
         </w:numPr>
       </w:pPr>
       <w:r>
+        <w:rPr>
+          <w:rFonts w:ascii="Apple Color Emoji" w:hAnsi="Apple Color Emoji"/>
+        </w:rPr>
+        <w:t>✔️</w:t>
+      </w:r>
+      <w:r>
+        <w:rPr>
+          <w:rFonts w:ascii="Apple Color Emoji" w:hAnsi="Apple Color Emoji"/>
+        </w:rPr>
+        <w:t xml:space="preserve"> </w:t>
+      </w:r>
+      <w:r>
         <w:t>ttt4.html</w:t>
       </w:r>
       <w:r>
@@ -584,6 +595,18 @@
           <w:numId w:val="36"/>
         </w:numPr>
       </w:pPr>
+      <w:r>
+        <w:rPr>
+          <w:rFonts w:ascii="Apple Color Emoji" w:hAnsi="Apple Color Emoji"/>
+        </w:rPr>
+        <w:t>✔️</w:t>
+      </w:r>
+      <w:r>
+        <w:rPr>
+          <w:rFonts w:ascii="Apple Color Emoji" w:hAnsi="Apple Color Emoji"/>
+        </w:rPr>
+        <w:t xml:space="preserve"> </w:t>
+      </w:r>
       <w:r>
         <w:t>all</w:t>
       </w:r>
@@ -618,22 +641,30 @@
     <w:p/>
     <w:p>
       <w:r>
-        <w:t>URL for ttt3: ___________________________</w:t>
+        <w:t xml:space="preserve">URL for ttt3: </w:t>
       </w:r>
+      <w:hyperlink r:id="rId8" w:history="1">
+        <w:r>
+          <w:rPr>
+            <w:rStyle w:val="Hyperlink"/>
+          </w:rPr>
+          <w:t>https://pochat.github.io/tic-tac-toe/ttt_v3.html</w:t>
+        </w:r>
+      </w:hyperlink>
     </w:p>
     <w:p>
       <w:r>
         <w:br/>
+        <w:t xml:space="preserve">URL for ttt4: </w:t>
       </w:r>
-      <w:r>
-        <w:t>URL for ttt</w:t>
-      </w:r>
-      <w:r>
-        <w:t>4</w:t>
-      </w:r>
-      <w:r>
-        <w:t>: ___________________________</w:t>
-      </w:r>
+      <w:hyperlink r:id="rId9" w:history="1">
+        <w:r>
+          <w:rPr>
+            <w:rStyle w:val="Hyperlink"/>
+          </w:rPr>
+          <w:t>https://pochat.github.io/tic-tac-toe/ttt_v4.html</w:t>
+        </w:r>
+      </w:hyperlink>
     </w:p>
     <w:p/>
     <w:p/>
@@ -705,16 +736,7 @@
         <w:tab/>
       </w:r>
       <w:r>
-        <w:t>Creativity</w:t>
-      </w:r>
-      <w:r>
-        <w:t xml:space="preserve">, </w:t>
-      </w:r>
-      <w:r>
-        <w:t>Effort</w:t>
-      </w:r>
-      <w:r>
-        <w:t>, Q</w:t>
+        <w:t>Creativity, Effort, Q</w:t>
       </w:r>
       <w:r>
         <w:t>uality/</w:t>
@@ -749,7 +771,7 @@
       </w:r>
     </w:p>
     <w:sectPr>
-      <w:footerReference w:type="default" r:id="rId8"/>
+      <w:footerReference w:type="default" r:id="rId10"/>
       <w:pgSz w:w="12240" w:h="15840" w:code="1"/>
       <w:pgMar w:top="864" w:right="1008" w:bottom="1152" w:left="1008" w:header="720" w:footer="864" w:gutter="0"/>
       <w:cols w:space="720"/>

</xml_diff>

<commit_message>
updated word document with answers.
</commit_message>
<xml_diff>
--- a/assignment 2c-1.docx
+++ b/assignment 2c-1.docx
@@ -569,13 +569,7 @@
         <w:rPr>
           <w:rFonts w:ascii="Apple Color Emoji" w:hAnsi="Apple Color Emoji"/>
         </w:rPr>
-        <w:t>✔️</w:t>
-      </w:r>
-      <w:r>
-        <w:rPr>
-          <w:rFonts w:ascii="Apple Color Emoji" w:hAnsi="Apple Color Emoji"/>
-        </w:rPr>
-        <w:t xml:space="preserve"> </w:t>
+        <w:t xml:space="preserve">✔️ </w:t>
       </w:r>
       <w:r>
         <w:t>ttt4.html</w:t>
@@ -599,13 +593,7 @@
         <w:rPr>
           <w:rFonts w:ascii="Apple Color Emoji" w:hAnsi="Apple Color Emoji"/>
         </w:rPr>
-        <w:t>✔️</w:t>
-      </w:r>
-      <w:r>
-        <w:rPr>
-          <w:rFonts w:ascii="Apple Color Emoji" w:hAnsi="Apple Color Emoji"/>
-        </w:rPr>
-        <w:t xml:space="preserve"> </w:t>
+        <w:t xml:space="preserve">✔️ </w:t>
       </w:r>
       <w:r>
         <w:t>all</w:t>
@@ -682,7 +670,19 @@
         <w:t>do you think of events?  Love them?  Hate them?  Explain your answer.</w:t>
       </w:r>
     </w:p>
-    <w:p/>
+    <w:p>
+      <w:pPr>
+        <w:rPr>
+          <w:color w:val="0070C0"/>
+        </w:rPr>
+      </w:pPr>
+      <w:r>
+        <w:rPr>
+          <w:color w:val="0070C0"/>
+        </w:rPr>
+        <w:t>Events are very handy because they are invoked only when the user triggers them. For example, the page can load very quickly and stand by to see what event the user clicks on, such as a button, search form, etc. This way, the logic is only used when the event is triggered, making it efficient for the web application.</w:t>
+      </w:r>
+    </w:p>
     <w:p>
       <w:pPr>
         <w:pStyle w:val="Heading2"/>

</xml_diff>